<commit_message>
Verbesserungen: Scheindruck klappt, Prüfungsdruck klappt, Einstiegsseite etwas erweitert.
</commit_message>
<xml_diff>
--- a/web/institut/templates/template_exp.docx
+++ b/web/institut/templates/template_exp.docx
@@ -237,7 +237,7 @@
         </w:tblCellMar>
       </w:tblPr>
       <w:tblGrid>
-        <w:gridCol w:w="6436"/>
+        <w:gridCol w:w="6435"/>
         <w:gridCol w:w="1120"/>
         <w:gridCol w:w="1033"/>
         <w:gridCol w:w="474"/>
@@ -248,7 +248,7 @@
         </w:trPr>
         <w:tc>
           <w:tcPr>
-            <w:tcW w:w="6436" w:type="dxa"/>
+            <w:tcW w:w="6435" w:type="dxa"/>
             <w:tcBorders>
               <w:top w:val="nil"/>
               <w:left w:val="nil"/>
@@ -397,7 +397,7 @@
         </w:trPr>
         <w:tc>
           <w:tcPr>
-            <w:tcW w:w="6436" w:type="dxa"/>
+            <w:tcW w:w="6435" w:type="dxa"/>
             <w:tcBorders>
               <w:top w:val="nil"/>
               <w:left w:val="nil"/>
@@ -810,7 +810,7 @@
         <w:fldChar w:fldCharType="separate"/>
       </w:r>
       <w:r>
-        <w:t>08.06.16</w:t>
+        <w:t>03.07.16</w:t>
       </w:r>
       <w:r>
         <w:fldChar w:fldCharType="end"/>
@@ -908,8 +908,17 @@
           <w:rFonts w:cs="Arial"/>
           <w:szCs w:val="18"/>
         </w:rPr>
-        <w:t>Dr. Jakubzik</w:t>
-      </w:r>
+        <w:t xml:space="preserve">Dr. </w:t>
+      </w:r>
+      <w:bookmarkStart w:id="1" w:name="__DdeLink__71_1824384365"/>
+      <w:r>
+        <w:rPr>
+          <w:rFonts w:cs="Arial"/>
+          <w:szCs w:val="18"/>
+        </w:rPr>
+        <w:t>Normalverbraucher</w:t>
+      </w:r>
+      <w:bookmarkEnd w:id="1"/>
       <w:r>
         <w:rPr>
           <w:rStyle w:val="Funotenanker"/>
@@ -1303,7 +1312,7 @@
     <w:pPr>
       <w:widowControl/>
       <w:suppressAutoHyphens w:val="true"/>
-      <w:overflowPunct w:val="false"/>
+      <w:overflowPunct w:val="true"/>
       <w:bidi w:val="0"/>
       <w:spacing w:lineRule="atLeast" w:line="240"/>
       <w:jc w:val="left"/>
@@ -1796,6 +1805,18 @@
   </w:style>
   <w:style w:type="character" w:styleId="ListLabel63">
     <w:name w:val="ListLabel 63"/>
+    <w:rPr>
+      <w:rFonts w:cs="OpenSymbol"/>
+    </w:rPr>
+  </w:style>
+  <w:style w:type="character" w:styleId="ListLabel64">
+    <w:name w:val="ListLabel 64"/>
+    <w:rPr>
+      <w:rFonts w:cs="Symbol"/>
+    </w:rPr>
+  </w:style>
+  <w:style w:type="character" w:styleId="ListLabel65">
+    <w:name w:val="ListLabel 65"/>
     <w:rPr>
       <w:rFonts w:cs="OpenSymbol"/>
     </w:rPr>
@@ -1887,7 +1908,7 @@
       <w:tabs>
         <w:tab w:val="left" w:pos="9072" w:leader="none"/>
       </w:tabs>
-      <w:overflowPunct w:val="true"/>
+      <w:overflowPunct w:val="false"/>
       <w:spacing w:lineRule="exact" w:line="146"/>
       <w:textAlignment w:val="baseline"/>
     </w:pPr>
@@ -1913,7 +1934,7 @@
     <w:pPr>
       <w:widowControl w:val="false"/>
       <w:suppressAutoHyphens w:val="true"/>
-      <w:overflowPunct w:val="false"/>
+      <w:overflowPunct w:val="true"/>
       <w:bidi w:val="0"/>
       <w:jc w:val="left"/>
     </w:pPr>

</xml_diff>